<commit_message>
KE: Updated 'Product Backlogs.docx'
</commit_message>
<xml_diff>
--- a/Product Backlogs.docx
+++ b/Product Backlogs.docx
@@ -973,31 +973,7 @@
                 <w:sz w:val="24"/>
                 <w:szCs w:val="24"/>
               </w:rPr>
-              <w:t xml:space="preserve">Given that there is a </w:t>
-            </w:r>
-            <w:r>
-              <w:rPr>
-                <w:rFonts w:ascii="Helvetica" w:hAnsi="Helvetica"/>
-                <w:sz w:val="24"/>
-                <w:szCs w:val="24"/>
-              </w:rPr>
-              <w:t>map</w:t>
-            </w:r>
-            <w:r>
-              <w:rPr>
-                <w:rFonts w:ascii="Helvetica" w:hAnsi="Helvetica"/>
-                <w:sz w:val="24"/>
-                <w:szCs w:val="24"/>
-              </w:rPr>
-              <w:t xml:space="preserve">, when the customer views it they can </w:t>
-            </w:r>
-            <w:r>
-              <w:rPr>
-                <w:rFonts w:ascii="Helvetica" w:hAnsi="Helvetica"/>
-                <w:sz w:val="24"/>
-                <w:szCs w:val="24"/>
-              </w:rPr>
-              <w:t>find the restaurant.</w:t>
+              <w:t>Given that there is a map, when the customer views it they can find the restaurant.</w:t>
             </w:r>
           </w:p>
         </w:tc>
@@ -1146,7 +1122,7 @@
                 <w:sz w:val="24"/>
                 <w:szCs w:val="24"/>
               </w:rPr>
-              <w:t>.</w:t>
+              <w:t xml:space="preserve"> so that I can learn about the restaurant.</w:t>
             </w:r>
           </w:p>
         </w:tc>
@@ -2066,39 +2042,7 @@
                 <w:sz w:val="24"/>
                 <w:szCs w:val="24"/>
               </w:rPr>
-              <w:t>Given that</w:t>
-            </w:r>
-            <w:r>
-              <w:rPr>
-                <w:rFonts w:ascii="Helvetica" w:hAnsi="Helvetica"/>
-                <w:sz w:val="24"/>
-                <w:szCs w:val="24"/>
-              </w:rPr>
-              <w:t xml:space="preserve"> staff member</w:t>
-            </w:r>
-            <w:r>
-              <w:rPr>
-                <w:rFonts w:ascii="Helvetica" w:hAnsi="Helvetica"/>
-                <w:sz w:val="24"/>
-                <w:szCs w:val="24"/>
-              </w:rPr>
-              <w:t>s</w:t>
-            </w:r>
-            <w:r>
-              <w:rPr>
-                <w:rFonts w:ascii="Helvetica" w:hAnsi="Helvetica"/>
-                <w:sz w:val="24"/>
-                <w:szCs w:val="24"/>
-              </w:rPr>
-              <w:t xml:space="preserve"> </w:t>
-            </w:r>
-            <w:r>
-              <w:rPr>
-                <w:rFonts w:ascii="Helvetica" w:hAnsi="Helvetica"/>
-                <w:sz w:val="24"/>
-                <w:szCs w:val="24"/>
-              </w:rPr>
-              <w:t>are</w:t>
+              <w:t>Given that staff members are</w:t>
             </w:r>
             <w:r>
               <w:rPr>
@@ -2130,23 +2074,7 @@
                 <w:sz w:val="24"/>
                 <w:szCs w:val="24"/>
               </w:rPr>
-              <w:t xml:space="preserve"> the table</w:t>
-            </w:r>
-            <w:r>
-              <w:rPr>
-                <w:rFonts w:ascii="Helvetica" w:hAnsi="Helvetica"/>
-                <w:sz w:val="24"/>
-                <w:szCs w:val="24"/>
-              </w:rPr>
-              <w:t xml:space="preserve"> can</w:t>
-            </w:r>
-            <w:r>
-              <w:rPr>
-                <w:rFonts w:ascii="Helvetica" w:hAnsi="Helvetica"/>
-                <w:sz w:val="24"/>
-                <w:szCs w:val="24"/>
-              </w:rPr>
-              <w:t xml:space="preserve"> become free for other customers.</w:t>
+              <w:t xml:space="preserve"> the table can become free for other customers.</w:t>
             </w:r>
           </w:p>
         </w:tc>
@@ -2386,23 +2314,7 @@
                 <w:sz w:val="24"/>
                 <w:szCs w:val="24"/>
               </w:rPr>
-              <w:t xml:space="preserve">Add staff ability to </w:t>
-            </w:r>
-            <w:r>
-              <w:rPr>
-                <w:rFonts w:ascii="Helvetica" w:hAnsi="Helvetica"/>
-                <w:sz w:val="24"/>
-                <w:szCs w:val="24"/>
-              </w:rPr>
-              <w:t>update</w:t>
-            </w:r>
-            <w:r>
-              <w:rPr>
-                <w:rFonts w:ascii="Helvetica" w:hAnsi="Helvetica"/>
-                <w:sz w:val="24"/>
-                <w:szCs w:val="24"/>
-              </w:rPr>
-              <w:t xml:space="preserve"> reservations from database</w:t>
+              <w:t>Add staff ability to update reservations from database</w:t>
             </w:r>
           </w:p>
         </w:tc>

</xml_diff>